<commit_message>
Technisch ontwerp compleet en Functioneel ontwerp mee begonnen 75%
</commit_message>
<xml_diff>
--- a/doc/Examenafspraken AO AMO B1-K1.docx
+++ b/doc/Examenafspraken AO AMO B1-K1.docx
@@ -2500,6 +2500,12 @@
               <w:t>zie handtekening onder technisch ontwerp</w:t>
             </w:r>
           </w:p>
+          <w:p/>
+          <w:p>
+            <w:r>
+              <w:t xml:space="preserve">Wij gaan dit verwerken in het technisch ontwerp en het functioneel ontwerp. Wij hebben dit verdeeld in verschillende kopjes in de beide verslagen namelijk Requirements, Flowchart, Ontwerp, Erd en stroom diagram. Voor beide verslagen gaan we langs de opracht gever af om het goed te laten keuren dat is te zien door middel van een handtekening </w:t>
+            </w:r>
+          </w:p>
         </w:tc>
       </w:tr>
       <w:tr>
@@ -2588,8 +2594,14 @@
             <w:tcW w:w="9062" w:type="dxa"/>
             <w:gridSpan w:val="2"/>
           </w:tcPr>
-          <w:p/>
-          <w:p/>
+          <w:p>
+            <w:r>
+              <w:lastRenderedPageBreak/>
+              <w:t xml:space="preserve">Van 9 dec tot en met 16 dec </w:t>
+            </w:r>
+            <w:bookmarkStart w:id="0" w:name="_GoBack"/>
+            <w:bookmarkEnd w:id="0"/>
+          </w:p>
         </w:tc>
       </w:tr>
     </w:tbl>
@@ -2649,7 +2661,6 @@
               <w:rPr>
                 <w:b/>
               </w:rPr>
-              <w:lastRenderedPageBreak/>
               <w:t>Taken</w:t>
             </w:r>
           </w:p>
@@ -3019,8 +3030,6 @@
             <w:r>
               <w:t>Technisch ontwerp</w:t>
             </w:r>
-            <w:bookmarkStart w:id="0" w:name="_GoBack"/>
-            <w:bookmarkEnd w:id="0"/>
           </w:p>
         </w:tc>
       </w:tr>

</xml_diff>

<commit_message>
Revert "Technisch ontwerp compleet en Functioneel ontwerp mee begonnen 75%"
This reverts commit 58d97a2c7a758e4b96611dce077884c88998c5d6.
</commit_message>
<xml_diff>
--- a/doc/Examenafspraken AO AMO B1-K1.docx
+++ b/doc/Examenafspraken AO AMO B1-K1.docx
@@ -2500,12 +2500,6 @@
               <w:t>zie handtekening onder technisch ontwerp</w:t>
             </w:r>
           </w:p>
-          <w:p/>
-          <w:p>
-            <w:r>
-              <w:t xml:space="preserve">Wij gaan dit verwerken in het technisch ontwerp en het functioneel ontwerp. Wij hebben dit verdeeld in verschillende kopjes in de beide verslagen namelijk Requirements, Flowchart, Ontwerp, Erd en stroom diagram. Voor beide verslagen gaan we langs de opracht gever af om het goed te laten keuren dat is te zien door middel van een handtekening </w:t>
-            </w:r>
-          </w:p>
         </w:tc>
       </w:tr>
       <w:tr>
@@ -2594,14 +2588,8 @@
             <w:tcW w:w="9062" w:type="dxa"/>
             <w:gridSpan w:val="2"/>
           </w:tcPr>
-          <w:p>
-            <w:r>
-              <w:lastRenderedPageBreak/>
-              <w:t xml:space="preserve">Van 9 dec tot en met 16 dec </w:t>
-            </w:r>
-            <w:bookmarkStart w:id="0" w:name="_GoBack"/>
-            <w:bookmarkEnd w:id="0"/>
-          </w:p>
+          <w:p/>
+          <w:p/>
         </w:tc>
       </w:tr>
     </w:tbl>
@@ -2661,6 +2649,7 @@
               <w:rPr>
                 <w:b/>
               </w:rPr>
+              <w:lastRenderedPageBreak/>
               <w:t>Taken</w:t>
             </w:r>
           </w:p>
@@ -3030,6 +3019,8 @@
             <w:r>
               <w:t>Technisch ontwerp</w:t>
             </w:r>
+            <w:bookmarkStart w:id="0" w:name="_GoBack"/>
+            <w:bookmarkEnd w:id="0"/>
           </w:p>
         </w:tc>
       </w:tr>

</xml_diff>